<commit_message>
Add "Sulaco" to list of defaults styles
This style was authored by @rgrove. With his blessings, this style is now officially maintained as a feature of Textual.

Original source code: https://github.com/rgrove/textual-sulaco
</commit_message>
<xml_diff>
--- a/Resources/Documents/Raw Documents/Acknowledgements.docx
+++ b/Resources/Documents/Raw Documents/Acknowledgements.docx
@@ -11,7 +11,6 @@
           <w:pgMar w:top="1080" w:right="1080" w:bottom="1080" w:left="1080" w:header="720" w:footer="864" w:gutter="0"/>
           <w:cols w:space="720"/>
           <w:docGrid w:linePitch="326"/>
-          <w:printerSettings r:id="rId7"/>
         </w:sectPr>
       </w:pPr>
       <w:r>
@@ -297,7 +296,7 @@
                               </w:rPr>
                               <w:t xml:space="preserve">2000 - 2012 the </w:t>
                             </w:r>
-                            <w:hyperlink r:id="rId8" w:history="1">
+                            <w:hyperlink r:id="rId7" w:history="1">
                               <w:proofErr w:type="spellStart"/>
                               <w:r>
                                 <w:rPr>
@@ -458,7 +457,7 @@
                               </w:rPr>
                               <w:t xml:space="preserve">2015 </w:t>
                             </w:r>
-                            <w:hyperlink r:id="rId9" w:history="1">
+                            <w:hyperlink r:id="rId8" w:history="1">
                               <w:r>
                                 <w:rPr>
                                   <w:rStyle w:val="Hyperlink1"/>
@@ -504,7 +503,7 @@
                               </w:rPr>
                               <w:t xml:space="preserve"> 2010 </w:t>
                             </w:r>
-                            <w:hyperlink r:id="rId10" w:history="1">
+                            <w:hyperlink r:id="rId9" w:history="1">
                               <w:r>
                                 <w:rPr>
                                   <w:rStyle w:val="Hyperlink1"/>
@@ -523,6 +522,73 @@
                                 <w:t>Alman</w:t>
                               </w:r>
                               <w:proofErr w:type="spellEnd"/>
+                            </w:hyperlink>
+                            <w:r>
+                              <w:rPr>
+                                <w:sz w:val="28"/>
+                                <w:szCs w:val="28"/>
+                              </w:rPr>
+                              <w:t xml:space="preserve"> </w:t>
+                            </w:r>
+                          </w:p>
+                          <w:p>
+                            <w:pPr>
+                              <w:pStyle w:val="Default"/>
+                              <w:numPr>
+                                <w:ilvl w:val="0"/>
+                                <w:numId w:val="1"/>
+                              </w:numPr>
+                              <w:spacing w:line="276" w:lineRule="auto"/>
+                              <w:rPr>
+                                <w:sz w:val="28"/>
+                                <w:szCs w:val="28"/>
+                              </w:rPr>
+                            </w:pPr>
+                            <w:r>
+                              <w:rPr>
+                                <w:sz w:val="28"/>
+                                <w:szCs w:val="28"/>
+                              </w:rPr>
+                              <w:t xml:space="preserve">Contains work that is Copyright </w:t>
+                            </w:r>
+                            <w:r>
+                              <w:rPr>
+                                <w:sz w:val="28"/>
+                                <w:szCs w:val="28"/>
+                                <w:lang w:val="de-DE"/>
+                              </w:rPr>
+                              <w:t>©</w:t>
+                            </w:r>
+                            <w:r>
+                              <w:rPr>
+                                <w:sz w:val="28"/>
+                                <w:szCs w:val="28"/>
+                              </w:rPr>
+                              <w:t xml:space="preserve"> 201</w:t>
+                            </w:r>
+                            <w:r>
+                              <w:rPr>
+                                <w:sz w:val="28"/>
+                                <w:szCs w:val="28"/>
+                              </w:rPr>
+                              <w:t>3</w:t>
+                            </w:r>
+                            <w:r>
+                              <w:rPr>
+                                <w:sz w:val="28"/>
+                                <w:szCs w:val="28"/>
+                              </w:rPr>
+                              <w:t xml:space="preserve"> </w:t>
+                            </w:r>
+                            <w:hyperlink r:id="rId10" w:history="1">
+                              <w:r>
+                                <w:rPr>
+                                  <w:rStyle w:val="Hyperlink"/>
+                                  <w:sz w:val="28"/>
+                                  <w:szCs w:val="28"/>
+                                </w:rPr>
+                                <w:t>Ryan Grove</w:t>
+                              </w:r>
                             </w:hyperlink>
                           </w:p>
                           <w:p>
@@ -1344,30 +1410,13 @@
                         </w:r>
                         <w:proofErr w:type="spellEnd"/>
                       </w:hyperlink>
-                    </w:p>
-                    <w:p>
-                      <w:pPr>
-                        <w:pStyle w:val="Default"/>
-                        <w:tabs>
-                          <w:tab w:val="left" w:pos="720"/>
-                          <w:tab w:val="left" w:pos="1440"/>
-                          <w:tab w:val="left" w:pos="2160"/>
-                          <w:tab w:val="left" w:pos="2880"/>
-                          <w:tab w:val="left" w:pos="3600"/>
-                          <w:tab w:val="left" w:pos="4320"/>
-                          <w:tab w:val="left" w:pos="5040"/>
-                          <w:tab w:val="left" w:pos="5760"/>
-                          <w:tab w:val="left" w:pos="6480"/>
-                          <w:tab w:val="left" w:pos="7200"/>
-                          <w:tab w:val="left" w:pos="7920"/>
-                          <w:tab w:val="left" w:pos="8640"/>
-                        </w:tabs>
-                        <w:spacing w:line="276" w:lineRule="auto"/>
+                      <w:r>
                         <w:rPr>
                           <w:sz w:val="28"/>
                           <w:szCs w:val="28"/>
                         </w:rPr>
-                      </w:pPr>
+                        <w:t xml:space="preserve"> </w:t>
+                      </w:r>
                     </w:p>
                     <w:p>
                       <w:pPr>
@@ -1380,6 +1429,90 @@
                         <w:rPr>
                           <w:sz w:val="28"/>
                           <w:szCs w:val="28"/>
+                        </w:rPr>
+                      </w:pPr>
+                      <w:r>
+                        <w:rPr>
+                          <w:sz w:val="28"/>
+                          <w:szCs w:val="28"/>
+                        </w:rPr>
+                        <w:t xml:space="preserve">Contains work that is Copyright </w:t>
+                      </w:r>
+                      <w:r>
+                        <w:rPr>
+                          <w:sz w:val="28"/>
+                          <w:szCs w:val="28"/>
+                          <w:lang w:val="de-DE"/>
+                        </w:rPr>
+                        <w:t>©</w:t>
+                      </w:r>
+                      <w:r>
+                        <w:rPr>
+                          <w:sz w:val="28"/>
+                          <w:szCs w:val="28"/>
+                        </w:rPr>
+                        <w:t xml:space="preserve"> 201</w:t>
+                      </w:r>
+                      <w:r>
+                        <w:rPr>
+                          <w:sz w:val="28"/>
+                          <w:szCs w:val="28"/>
+                        </w:rPr>
+                        <w:t>3</w:t>
+                      </w:r>
+                      <w:r>
+                        <w:rPr>
+                          <w:sz w:val="28"/>
+                          <w:szCs w:val="28"/>
+                        </w:rPr>
+                        <w:t xml:space="preserve"> </w:t>
+                      </w:r>
+                      <w:hyperlink r:id="rId17" w:history="1">
+                        <w:r>
+                          <w:rPr>
+                            <w:rStyle w:val="Hyperlink"/>
+                            <w:sz w:val="28"/>
+                            <w:szCs w:val="28"/>
+                          </w:rPr>
+                          <w:t>Ryan Grove</w:t>
+                        </w:r>
+                      </w:hyperlink>
+                    </w:p>
+                    <w:p>
+                      <w:pPr>
+                        <w:pStyle w:val="Default"/>
+                        <w:tabs>
+                          <w:tab w:val="left" w:pos="720"/>
+                          <w:tab w:val="left" w:pos="1440"/>
+                          <w:tab w:val="left" w:pos="2160"/>
+                          <w:tab w:val="left" w:pos="2880"/>
+                          <w:tab w:val="left" w:pos="3600"/>
+                          <w:tab w:val="left" w:pos="4320"/>
+                          <w:tab w:val="left" w:pos="5040"/>
+                          <w:tab w:val="left" w:pos="5760"/>
+                          <w:tab w:val="left" w:pos="6480"/>
+                          <w:tab w:val="left" w:pos="7200"/>
+                          <w:tab w:val="left" w:pos="7920"/>
+                          <w:tab w:val="left" w:pos="8640"/>
+                        </w:tabs>
+                        <w:spacing w:line="276" w:lineRule="auto"/>
+                        <w:rPr>
+                          <w:sz w:val="28"/>
+                          <w:szCs w:val="28"/>
+                        </w:rPr>
+                      </w:pPr>
+                    </w:p>
+                    <w:p>
+                      <w:pPr>
+                        <w:pStyle w:val="Default"/>
+                        <w:numPr>
+                          <w:ilvl w:val="0"/>
+                          <w:numId w:val="1"/>
+                        </w:numPr>
+                        <w:spacing w:line="276" w:lineRule="auto"/>
+                        <w:rPr>
+                          <w:sz w:val="28"/>
+                          <w:szCs w:val="28"/>
                           <w:u w:color="011EA9"/>
                         </w:rPr>
                       </w:pPr>
@@ -1408,7 +1541,7 @@
                         </w:rPr>
                         <w:t xml:space="preserve"> 2010 - 2016 </w:t>
                       </w:r>
-                      <w:hyperlink r:id="rId17" w:history="1">
+                      <w:hyperlink r:id="rId18" w:history="1">
                         <w:proofErr w:type="spellStart"/>
                         <w:r>
                           <w:rPr>
@@ -1495,7 +1628,7 @@
                         </w:rPr>
                         <w:t xml:space="preserve">Textual contains work contributed by </w:t>
                       </w:r>
-                      <w:hyperlink r:id="rId18" w:history="1">
+                      <w:hyperlink r:id="rId19" w:history="1">
                         <w:r>
                           <w:rPr>
                             <w:rStyle w:val="Hyperlink1"/>
@@ -1640,7 +1773,7 @@
                         </w:rPr>
                         <w:t xml:space="preserve"> </w:t>
                       </w:r>
-                      <w:hyperlink r:id="rId19" w:history="1">
+                      <w:hyperlink r:id="rId20" w:history="1">
                         <w:proofErr w:type="spellStart"/>
                         <w:r>
                           <w:rPr>
@@ -1856,8 +1989,8 @@
         <w:pStyle w:val="Default"/>
         <w:spacing w:line="360" w:lineRule="atLeast"/>
         <w:sectPr>
-          <w:headerReference w:type="default" r:id="rId20"/>
-          <w:footerReference w:type="default" r:id="rId21"/>
+          <w:headerReference w:type="default" r:id="rId21"/>
+          <w:footerReference w:type="default" r:id="rId22"/>
           <w:pgSz w:w="15840" w:h="12240" w:orient="landscape" w:code="1"/>
           <w:pgMar w:top="1080" w:right="1080" w:bottom="1080" w:left="1080" w:header="720" w:footer="864" w:gutter="0"/>
           <w:cols w:space="720"/>
@@ -3687,8 +3820,8 @@
         <w:pStyle w:val="Default"/>
         <w:spacing w:line="360" w:lineRule="atLeast"/>
         <w:sectPr>
-          <w:headerReference w:type="default" r:id="rId22"/>
-          <w:footerReference w:type="default" r:id="rId23"/>
+          <w:headerReference w:type="default" r:id="rId23"/>
+          <w:footerReference w:type="default" r:id="rId24"/>
           <w:pgSz w:w="15840" w:h="12240" w:orient="landscape" w:code="1"/>
           <w:pgMar w:top="1080" w:right="1080" w:bottom="1080" w:left="1080" w:header="720" w:footer="864" w:gutter="0"/>
           <w:cols w:space="720"/>
@@ -3699,6 +3832,7 @@
         <w:rPr>
           <w:noProof/>
         </w:rPr>
+        <w:lastRenderedPageBreak/>
         <mc:AlternateContent>
           <mc:Choice Requires="wps">
             <w:drawing>
@@ -5355,8 +5489,8 @@
         <w:pStyle w:val="Default"/>
         <w:spacing w:line="360" w:lineRule="atLeast"/>
         <w:sectPr>
-          <w:headerReference w:type="default" r:id="rId24"/>
-          <w:footerReference w:type="default" r:id="rId25"/>
+          <w:headerReference w:type="default" r:id="rId25"/>
+          <w:footerReference w:type="default" r:id="rId26"/>
           <w:pgSz w:w="15840" w:h="12240" w:orient="landscape" w:code="1"/>
           <w:pgMar w:top="1080" w:right="1080" w:bottom="1080" w:left="1080" w:header="720" w:footer="864" w:gutter="0"/>
           <w:cols w:space="720"/>
@@ -5367,6 +5501,7 @@
         <w:rPr>
           <w:noProof/>
         </w:rPr>
+        <w:lastRenderedPageBreak/>
         <mc:AlternateContent>
           <mc:Choice Requires="wps">
             <w:drawing>
@@ -6813,6 +6948,7 @@
         <w:rPr>
           <w:noProof/>
         </w:rPr>
+        <w:lastRenderedPageBreak/>
         <mc:AlternateContent>
           <mc:Choice Requires="wps">
             <w:drawing>
@@ -8358,6 +8494,7 @@
         <w:rPr>
           <w:noProof/>
         </w:rPr>
+        <w:lastRenderedPageBreak/>
         <mc:AlternateContent>
           <mc:Choice Requires="wps">
             <w:drawing>
@@ -9944,6 +10081,7 @@
         <w:rPr>
           <w:noProof/>
         </w:rPr>
+        <w:lastRenderedPageBreak/>
         <mc:AlternateContent>
           <mc:Choice Requires="wps">
             <w:drawing>
@@ -11642,6 +11780,7 @@
         <w:rPr>
           <w:noProof/>
         </w:rPr>
+        <w:lastRenderedPageBreak/>
         <mc:AlternateContent>
           <mc:Choice Requires="wps">
             <w:drawing>
@@ -13547,6 +13686,7 @@
         <w:rPr>
           <w:noProof/>
         </w:rPr>
+        <w:lastRenderedPageBreak/>
         <mc:AlternateContent>
           <mc:Choice Requires="wps">
             <w:drawing>
@@ -15065,8 +15205,8 @@
         <w:pStyle w:val="Default"/>
         <w:spacing w:line="360" w:lineRule="atLeast"/>
         <w:sectPr>
-          <w:headerReference w:type="default" r:id="rId26"/>
-          <w:footerReference w:type="default" r:id="rId27"/>
+          <w:headerReference w:type="default" r:id="rId27"/>
+          <w:footerReference w:type="default" r:id="rId28"/>
           <w:pgSz w:w="15840" w:h="12240" w:orient="landscape" w:code="1"/>
           <w:pgMar w:top="1080" w:right="1080" w:bottom="1080" w:left="1080" w:header="720" w:footer="864" w:gutter="0"/>
           <w:cols w:space="720"/>
@@ -15077,6 +15217,7 @@
         <w:rPr>
           <w:noProof/>
         </w:rPr>
+        <w:lastRenderedPageBreak/>
         <mc:AlternateContent>
           <mc:Choice Requires="wps">
             <w:drawing>
@@ -16265,19 +16406,21 @@
     <w:p>
       <w:pPr>
         <w:sectPr>
-          <w:headerReference w:type="default" r:id="rId28"/>
-          <w:footerReference w:type="default" r:id="rId29"/>
+          <w:headerReference w:type="default" r:id="rId29"/>
+          <w:footerReference w:type="default" r:id="rId30"/>
           <w:pgSz w:w="15840" w:h="23040" w:code="1"/>
           <w:pgMar w:top="1080" w:right="1080" w:bottom="1080" w:left="1080" w:header="720" w:footer="864" w:gutter="0"/>
           <w:cols w:space="720"/>
           <w:docGrid w:linePitch="326"/>
-          <w:printerSettings r:id="rId30"/>
+          <w:printerSettings r:id="rId31"/>
         </w:sectPr>
       </w:pPr>
+      <w:bookmarkStart w:id="0" w:name="_GoBack"/>
       <w:r>
         <w:rPr>
           <w:noProof/>
         </w:rPr>
+        <w:lastRenderedPageBreak/>
         <mc:AlternateContent>
           <mc:Choice Requires="wps">
             <w:drawing>
@@ -20684,6 +20827,7 @@
         </mc:AlternateContent>
       </w:r>
     </w:p>
+    <w:bookmarkEnd w:id="0"/>
     <w:p>
       <w:pPr>
         <w:sectPr>
@@ -20691,10 +20835,9 @@
           <w:pgMar w:top="1080" w:right="1080" w:bottom="1080" w:left="1080" w:header="720" w:footer="864" w:gutter="0"/>
           <w:cols w:space="720"/>
           <w:docGrid w:linePitch="326"/>
-          <w:printerSettings r:id="rId31"/>
+          <w:printerSettings r:id="rId32"/>
         </w:sectPr>
       </w:pPr>
-      <w:bookmarkStart w:id="0" w:name="_GoBack"/>
       <w:r>
         <w:rPr>
           <w:rFonts w:ascii="Menlo" w:hAnsi="Menlo" w:cs="Menlo"/>
@@ -20703,6 +20846,7 @@
           <w:sz w:val="22"/>
           <w:szCs w:val="22"/>
         </w:rPr>
+        <w:lastRenderedPageBreak/>
         <mc:AlternateContent>
           <mc:Choice Requires="wps">
             <w:drawing>
@@ -25159,14 +25303,13 @@
         </mc:AlternateContent>
       </w:r>
     </w:p>
-    <w:bookmarkEnd w:id="0"/>
     <w:p>
       <w:pPr>
         <w:pStyle w:val="Default"/>
         <w:spacing w:line="360" w:lineRule="atLeast"/>
         <w:sectPr>
-          <w:headerReference w:type="default" r:id="rId32"/>
-          <w:footerReference w:type="default" r:id="rId33"/>
+          <w:headerReference w:type="default" r:id="rId33"/>
+          <w:footerReference w:type="default" r:id="rId34"/>
           <w:pgSz w:w="15840" w:h="12240" w:orient="landscape" w:code="1"/>
           <w:pgMar w:top="1080" w:right="1080" w:bottom="1080" w:left="1080" w:header="720" w:footer="864" w:gutter="0"/>
           <w:cols w:space="720"/>
@@ -25177,6 +25320,7 @@
         <w:rPr>
           <w:noProof/>
         </w:rPr>
+        <w:lastRenderedPageBreak/>
         <mc:AlternateContent>
           <mc:Choice Requires="wps">
             <w:drawing>
@@ -25615,6 +25759,7 @@
         <w:rPr>
           <w:noProof/>
         </w:rPr>
+        <w:lastRenderedPageBreak/>
         <mc:AlternateContent>
           <mc:Choice Requires="wps">
             <w:drawing>
@@ -26908,8 +27053,8 @@
         <w:pStyle w:val="Default"/>
         <w:spacing w:line="360" w:lineRule="atLeast"/>
         <w:sectPr>
-          <w:headerReference w:type="default" r:id="rId34"/>
-          <w:footerReference w:type="default" r:id="rId35"/>
+          <w:headerReference w:type="default" r:id="rId35"/>
+          <w:footerReference w:type="default" r:id="rId36"/>
           <w:pgSz w:w="15840" w:h="12240" w:orient="landscape" w:code="1"/>
           <w:pgMar w:top="1080" w:right="1080" w:bottom="1080" w:left="1080" w:header="720" w:footer="864" w:gutter="0"/>
           <w:cols w:space="720"/>
@@ -26920,6 +27065,7 @@
         <w:rPr>
           <w:noProof/>
         </w:rPr>
+        <w:lastRenderedPageBreak/>
         <mc:AlternateContent>
           <mc:Choice Requires="wps">
             <w:drawing>
@@ -27649,6 +27795,7 @@
         <w:rPr>
           <w:noProof/>
         </w:rPr>
+        <w:lastRenderedPageBreak/>
         <mc:AlternateContent>
           <mc:Choice Requires="wps">
             <w:drawing>
@@ -27818,7 +27965,7 @@
                               </w:rPr>
                               <w:t>The work contributed includes the “</w:t>
                             </w:r>
-                            <w:hyperlink r:id="rId36" w:history="1">
+                            <w:hyperlink r:id="rId37" w:history="1">
                               <w:r>
                                 <w:rPr>
                                   <w:rStyle w:val="Hyperlink1"/>
@@ -28011,7 +28158,7 @@
                         </w:rPr>
                         <w:t>The work contributed includes the “</w:t>
                       </w:r>
-                      <w:hyperlink r:id="rId37" w:history="1">
+                      <w:hyperlink r:id="rId38" w:history="1">
                         <w:r>
                           <w:rPr>
                             <w:rStyle w:val="Hyperlink1"/>
@@ -28074,6 +28221,7 @@
         <w:rPr>
           <w:noProof/>
         </w:rPr>
+        <w:lastRenderedPageBreak/>
         <mc:AlternateContent>
           <mc:Choice Requires="wps">
             <w:drawing>
@@ -28204,8 +28352,8 @@
       </w:r>
     </w:p>
     <w:sectPr>
-      <w:headerReference w:type="default" r:id="rId38"/>
-      <w:footerReference w:type="default" r:id="rId39"/>
+      <w:headerReference w:type="default" r:id="rId39"/>
+      <w:footerReference w:type="default" r:id="rId40"/>
       <w:pgSz w:w="15840" w:h="12240" w:orient="landscape" w:code="1"/>
       <w:pgMar w:top="1080" w:right="1080" w:bottom="1080" w:left="1080" w:header="720" w:footer="864" w:gutter="0"/>
       <w:cols w:space="720"/>
@@ -28354,6 +28502,331 @@
 <file path=word/numbering.xml><?xml version="1.0" encoding="utf-8"?>
 <w:numbering xmlns:wpc="http://schemas.microsoft.com/office/word/2010/wordprocessingCanvas" xmlns:mo="http://schemas.microsoft.com/office/mac/office/2008/main" xmlns:mc="http://schemas.openxmlformats.org/markup-compatibility/2006" xmlns:mv="urn:schemas-microsoft-com:mac:vml" xmlns:o="urn:schemas-microsoft-com:office:office" xmlns:r="http://schemas.openxmlformats.org/officeDocument/2006/relationships" xmlns:m="http://schemas.openxmlformats.org/officeDocument/2006/math" xmlns:v="urn:schemas-microsoft-com:vml" xmlns:wp14="http://schemas.microsoft.com/office/word/2010/wordprocessingDrawing" xmlns:wp="http://schemas.openxmlformats.org/drawingml/2006/wordprocessingDrawing" xmlns:w10="urn:schemas-microsoft-com:office:word" xmlns:w="http://schemas.openxmlformats.org/wordprocessingml/2006/main" xmlns:w14="http://schemas.microsoft.com/office/word/2010/wordml" xmlns:w15="http://schemas.microsoft.com/office/word/2012/wordml" xmlns:wpg="http://schemas.microsoft.com/office/word/2010/wordprocessingGroup" xmlns:wpi="http://schemas.microsoft.com/office/word/2010/wordprocessingInk" xmlns:wne="http://schemas.microsoft.com/office/word/2006/wordml" xmlns:wps="http://schemas.microsoft.com/office/word/2010/wordprocessingShape" mc:Ignorable="w14 w15 wp14">
   <w:abstractNum w:abstractNumId="0">
+    <w:nsid w:val="FFFFFF1D"/>
+    <w:multiLevelType w:val="multilevel"/>
+    <w:tmpl w:val="33A807EE"/>
+    <w:lvl w:ilvl="0">
+      <w:start w:val="1"/>
+      <w:numFmt w:val="bullet"/>
+      <w:lvlText w:val=""/>
+      <w:lvlJc w:val="left"/>
+      <w:pPr>
+        <w:tabs>
+          <w:tab w:val="num" w:pos="0"/>
+        </w:tabs>
+        <w:ind w:left="0" w:firstLine="0"/>
+      </w:pPr>
+      <w:rPr>
+        <w:rFonts w:ascii="Symbol" w:hAnsi="Symbol" w:hint="default"/>
+      </w:rPr>
+    </w:lvl>
+    <w:lvl w:ilvl="1">
+      <w:start w:val="1"/>
+      <w:numFmt w:val="bullet"/>
+      <w:lvlText w:val=""/>
+      <w:lvlJc w:val="left"/>
+      <w:pPr>
+        <w:tabs>
+          <w:tab w:val="num" w:pos="720"/>
+        </w:tabs>
+        <w:ind w:left="1080" w:hanging="360"/>
+      </w:pPr>
+      <w:rPr>
+        <w:rFonts w:ascii="Symbol" w:hAnsi="Symbol" w:hint="default"/>
+      </w:rPr>
+    </w:lvl>
+    <w:lvl w:ilvl="2">
+      <w:start w:val="1"/>
+      <w:numFmt w:val="bullet"/>
+      <w:lvlText w:val="o"/>
+      <w:lvlJc w:val="left"/>
+      <w:pPr>
+        <w:tabs>
+          <w:tab w:val="num" w:pos="1440"/>
+        </w:tabs>
+        <w:ind w:left="1800" w:hanging="360"/>
+      </w:pPr>
+      <w:rPr>
+        <w:rFonts w:ascii="Courier New" w:hAnsi="Courier New" w:cs="Courier New" w:hint="default"/>
+      </w:rPr>
+    </w:lvl>
+    <w:lvl w:ilvl="3">
+      <w:start w:val="1"/>
+      <w:numFmt w:val="bullet"/>
+      <w:lvlText w:val=""/>
+      <w:lvlJc w:val="left"/>
+      <w:pPr>
+        <w:tabs>
+          <w:tab w:val="num" w:pos="2160"/>
+        </w:tabs>
+        <w:ind w:left="2520" w:hanging="360"/>
+      </w:pPr>
+      <w:rPr>
+        <w:rFonts w:ascii="Wingdings" w:hAnsi="Wingdings" w:hint="default"/>
+      </w:rPr>
+    </w:lvl>
+    <w:lvl w:ilvl="4">
+      <w:start w:val="1"/>
+      <w:numFmt w:val="bullet"/>
+      <w:lvlText w:val=""/>
+      <w:lvlJc w:val="left"/>
+      <w:pPr>
+        <w:tabs>
+          <w:tab w:val="num" w:pos="2880"/>
+        </w:tabs>
+        <w:ind w:left="3240" w:hanging="360"/>
+      </w:pPr>
+      <w:rPr>
+        <w:rFonts w:ascii="Wingdings" w:hAnsi="Wingdings" w:hint="default"/>
+      </w:rPr>
+    </w:lvl>
+    <w:lvl w:ilvl="5">
+      <w:start w:val="1"/>
+      <w:numFmt w:val="bullet"/>
+      <w:lvlText w:val=""/>
+      <w:lvlJc w:val="left"/>
+      <w:pPr>
+        <w:tabs>
+          <w:tab w:val="num" w:pos="3600"/>
+        </w:tabs>
+        <w:ind w:left="3960" w:hanging="360"/>
+      </w:pPr>
+      <w:rPr>
+        <w:rFonts w:ascii="Symbol" w:hAnsi="Symbol" w:hint="default"/>
+      </w:rPr>
+    </w:lvl>
+    <w:lvl w:ilvl="6">
+      <w:start w:val="1"/>
+      <w:numFmt w:val="bullet"/>
+      <w:lvlText w:val="o"/>
+      <w:lvlJc w:val="left"/>
+      <w:pPr>
+        <w:tabs>
+          <w:tab w:val="num" w:pos="4320"/>
+        </w:tabs>
+        <w:ind w:left="4680" w:hanging="360"/>
+      </w:pPr>
+      <w:rPr>
+        <w:rFonts w:ascii="Courier New" w:hAnsi="Courier New" w:cs="Courier New" w:hint="default"/>
+      </w:rPr>
+    </w:lvl>
+    <w:lvl w:ilvl="7">
+      <w:start w:val="1"/>
+      <w:numFmt w:val="bullet"/>
+      <w:lvlText w:val=""/>
+      <w:lvlJc w:val="left"/>
+      <w:pPr>
+        <w:tabs>
+          <w:tab w:val="num" w:pos="5040"/>
+        </w:tabs>
+        <w:ind w:left="5400" w:hanging="360"/>
+      </w:pPr>
+      <w:rPr>
+        <w:rFonts w:ascii="Wingdings" w:hAnsi="Wingdings" w:hint="default"/>
+      </w:rPr>
+    </w:lvl>
+    <w:lvl w:ilvl="8">
+      <w:start w:val="1"/>
+      <w:numFmt w:val="bullet"/>
+      <w:lvlText w:val=""/>
+      <w:lvlJc w:val="left"/>
+      <w:pPr>
+        <w:tabs>
+          <w:tab w:val="num" w:pos="5760"/>
+        </w:tabs>
+        <w:ind w:left="6120" w:hanging="360"/>
+      </w:pPr>
+      <w:rPr>
+        <w:rFonts w:ascii="Wingdings" w:hAnsi="Wingdings" w:hint="default"/>
+      </w:rPr>
+    </w:lvl>
+  </w:abstractNum>
+  <w:abstractNum w:abstractNumId="1">
+    <w:nsid w:val="FFFFFF7C"/>
+    <w:multiLevelType w:val="singleLevel"/>
+    <w:tmpl w:val="8DF47432"/>
+    <w:lvl w:ilvl="0">
+      <w:start w:val="1"/>
+      <w:numFmt w:val="decimal"/>
+      <w:lvlText w:val="%1."/>
+      <w:lvlJc w:val="left"/>
+      <w:pPr>
+        <w:tabs>
+          <w:tab w:val="num" w:pos="1800"/>
+        </w:tabs>
+        <w:ind w:left="1800" w:hanging="360"/>
+      </w:pPr>
+    </w:lvl>
+  </w:abstractNum>
+  <w:abstractNum w:abstractNumId="2">
+    <w:nsid w:val="FFFFFF7D"/>
+    <w:multiLevelType w:val="singleLevel"/>
+    <w:tmpl w:val="1E366B94"/>
+    <w:lvl w:ilvl="0">
+      <w:start w:val="1"/>
+      <w:numFmt w:val="decimal"/>
+      <w:lvlText w:val="%1."/>
+      <w:lvlJc w:val="left"/>
+      <w:pPr>
+        <w:tabs>
+          <w:tab w:val="num" w:pos="1440"/>
+        </w:tabs>
+        <w:ind w:left="1440" w:hanging="360"/>
+      </w:pPr>
+    </w:lvl>
+  </w:abstractNum>
+  <w:abstractNum w:abstractNumId="3">
+    <w:nsid w:val="FFFFFF7E"/>
+    <w:multiLevelType w:val="singleLevel"/>
+    <w:tmpl w:val="912003F2"/>
+    <w:lvl w:ilvl="0">
+      <w:start w:val="1"/>
+      <w:numFmt w:val="decimal"/>
+      <w:lvlText w:val="%1."/>
+      <w:lvlJc w:val="left"/>
+      <w:pPr>
+        <w:tabs>
+          <w:tab w:val="num" w:pos="1080"/>
+        </w:tabs>
+        <w:ind w:left="1080" w:hanging="360"/>
+      </w:pPr>
+    </w:lvl>
+  </w:abstractNum>
+  <w:abstractNum w:abstractNumId="4">
+    <w:nsid w:val="FFFFFF7F"/>
+    <w:multiLevelType w:val="singleLevel"/>
+    <w:tmpl w:val="C2EEB73C"/>
+    <w:lvl w:ilvl="0">
+      <w:start w:val="1"/>
+      <w:numFmt w:val="decimal"/>
+      <w:lvlText w:val="%1."/>
+      <w:lvlJc w:val="left"/>
+      <w:pPr>
+        <w:tabs>
+          <w:tab w:val="num" w:pos="720"/>
+        </w:tabs>
+        <w:ind w:left="720" w:hanging="360"/>
+      </w:pPr>
+    </w:lvl>
+  </w:abstractNum>
+  <w:abstractNum w:abstractNumId="5">
+    <w:nsid w:val="FFFFFF80"/>
+    <w:multiLevelType w:val="singleLevel"/>
+    <w:tmpl w:val="6BD095DA"/>
+    <w:lvl w:ilvl="0">
+      <w:start w:val="1"/>
+      <w:numFmt w:val="bullet"/>
+      <w:lvlText w:val=""/>
+      <w:lvlJc w:val="left"/>
+      <w:pPr>
+        <w:tabs>
+          <w:tab w:val="num" w:pos="1800"/>
+        </w:tabs>
+        <w:ind w:left="1800" w:hanging="360"/>
+      </w:pPr>
+      <w:rPr>
+        <w:rFonts w:ascii="Symbol" w:hAnsi="Symbol" w:hint="default"/>
+      </w:rPr>
+    </w:lvl>
+  </w:abstractNum>
+  <w:abstractNum w:abstractNumId="6">
+    <w:nsid w:val="FFFFFF81"/>
+    <w:multiLevelType w:val="singleLevel"/>
+    <w:tmpl w:val="670A87CE"/>
+    <w:lvl w:ilvl="0">
+      <w:start w:val="1"/>
+      <w:numFmt w:val="bullet"/>
+      <w:lvlText w:val=""/>
+      <w:lvlJc w:val="left"/>
+      <w:pPr>
+        <w:tabs>
+          <w:tab w:val="num" w:pos="1440"/>
+        </w:tabs>
+        <w:ind w:left="1440" w:hanging="360"/>
+      </w:pPr>
+      <w:rPr>
+        <w:rFonts w:ascii="Symbol" w:hAnsi="Symbol" w:hint="default"/>
+      </w:rPr>
+    </w:lvl>
+  </w:abstractNum>
+  <w:abstractNum w:abstractNumId="7">
+    <w:nsid w:val="FFFFFF82"/>
+    <w:multiLevelType w:val="singleLevel"/>
+    <w:tmpl w:val="8FE83D00"/>
+    <w:lvl w:ilvl="0">
+      <w:start w:val="1"/>
+      <w:numFmt w:val="bullet"/>
+      <w:lvlText w:val=""/>
+      <w:lvlJc w:val="left"/>
+      <w:pPr>
+        <w:tabs>
+          <w:tab w:val="num" w:pos="1080"/>
+        </w:tabs>
+        <w:ind w:left="1080" w:hanging="360"/>
+      </w:pPr>
+      <w:rPr>
+        <w:rFonts w:ascii="Symbol" w:hAnsi="Symbol" w:hint="default"/>
+      </w:rPr>
+    </w:lvl>
+  </w:abstractNum>
+  <w:abstractNum w:abstractNumId="8">
+    <w:nsid w:val="FFFFFF83"/>
+    <w:multiLevelType w:val="singleLevel"/>
+    <w:tmpl w:val="841222AC"/>
+    <w:lvl w:ilvl="0">
+      <w:start w:val="1"/>
+      <w:numFmt w:val="bullet"/>
+      <w:lvlText w:val=""/>
+      <w:lvlJc w:val="left"/>
+      <w:pPr>
+        <w:tabs>
+          <w:tab w:val="num" w:pos="720"/>
+        </w:tabs>
+        <w:ind w:left="720" w:hanging="360"/>
+      </w:pPr>
+      <w:rPr>
+        <w:rFonts w:ascii="Symbol" w:hAnsi="Symbol" w:hint="default"/>
+      </w:rPr>
+    </w:lvl>
+  </w:abstractNum>
+  <w:abstractNum w:abstractNumId="9">
+    <w:nsid w:val="FFFFFF88"/>
+    <w:multiLevelType w:val="singleLevel"/>
+    <w:tmpl w:val="06AA0BA8"/>
+    <w:lvl w:ilvl="0">
+      <w:start w:val="1"/>
+      <w:numFmt w:val="decimal"/>
+      <w:lvlText w:val="%1."/>
+      <w:lvlJc w:val="left"/>
+      <w:pPr>
+        <w:tabs>
+          <w:tab w:val="num" w:pos="360"/>
+        </w:tabs>
+        <w:ind w:left="360" w:hanging="360"/>
+      </w:pPr>
+    </w:lvl>
+  </w:abstractNum>
+  <w:abstractNum w:abstractNumId="10">
+    <w:nsid w:val="FFFFFF89"/>
+    <w:multiLevelType w:val="singleLevel"/>
+    <w:tmpl w:val="A37EC69A"/>
+    <w:lvl w:ilvl="0">
+      <w:start w:val="1"/>
+      <w:numFmt w:val="bullet"/>
+      <w:lvlText w:val=""/>
+      <w:lvlJc w:val="left"/>
+      <w:pPr>
+        <w:tabs>
+          <w:tab w:val="num" w:pos="360"/>
+        </w:tabs>
+        <w:ind w:left="360" w:hanging="360"/>
+      </w:pPr>
+      <w:rPr>
+        <w:rFonts w:ascii="Symbol" w:hAnsi="Symbol" w:hint="default"/>
+      </w:rPr>
+    </w:lvl>
+  </w:abstractNum>
+  <w:abstractNum w:abstractNumId="11">
     <w:nsid w:val="724A600E"/>
     <w:multiLevelType w:val="hybridMultilevel"/>
     <w:tmpl w:val="6E1207C2"/>
@@ -28717,7 +29190,7 @@
       </w:rPr>
     </w:lvl>
   </w:abstractNum>
-  <w:abstractNum w:abstractNumId="1">
+  <w:abstractNum w:abstractNumId="12">
     <w:nsid w:val="78455332"/>
     <w:multiLevelType w:val="hybridMultilevel"/>
     <w:tmpl w:val="B8C0379E"/>
@@ -29089,10 +29562,43 @@
     </w:lvl>
   </w:abstractNum>
   <w:num w:numId="1">
+    <w:abstractNumId w:val="12"/>
+  </w:num>
+  <w:num w:numId="2">
+    <w:abstractNumId w:val="11"/>
+  </w:num>
+  <w:num w:numId="3">
+    <w:abstractNumId w:val="0"/>
+  </w:num>
+  <w:num w:numId="4">
     <w:abstractNumId w:val="1"/>
   </w:num>
-  <w:num w:numId="2">
-    <w:abstractNumId w:val="0"/>
+  <w:num w:numId="5">
+    <w:abstractNumId w:val="2"/>
+  </w:num>
+  <w:num w:numId="6">
+    <w:abstractNumId w:val="3"/>
+  </w:num>
+  <w:num w:numId="7">
+    <w:abstractNumId w:val="4"/>
+  </w:num>
+  <w:num w:numId="8">
+    <w:abstractNumId w:val="9"/>
+  </w:num>
+  <w:num w:numId="9">
+    <w:abstractNumId w:val="5"/>
+  </w:num>
+  <w:num w:numId="10">
+    <w:abstractNumId w:val="6"/>
+  </w:num>
+  <w:num w:numId="11">
+    <w:abstractNumId w:val="7"/>
+  </w:num>
+  <w:num w:numId="12">
+    <w:abstractNumId w:val="8"/>
+  </w:num>
+  <w:num w:numId="13">
+    <w:abstractNumId w:val="10"/>
   </w:num>
 </w:numbering>
 </file>
@@ -29538,7 +30044,9 @@
   </w:style>
   <w:style w:type="character" w:styleId="Hyperlink">
     <w:name w:val="Hyperlink"/>
+    <w:rsid w:val="00880FDD"/>
     <w:rPr>
+      <w:color w:val="071EA9"/>
       <w:u w:val="single"/>
     </w:rPr>
   </w:style>
@@ -29651,6 +30159,18 @@
         <w:bar w:val="none" w:sz="0" w:color="auto"/>
       </w:pBdr>
     </w:pPr>
+  </w:style>
+  <w:style w:type="character" w:styleId="FollowedHyperlink">
+    <w:name w:val="FollowedHyperlink"/>
+    <w:basedOn w:val="DefaultParagraphFont"/>
+    <w:uiPriority w:val="99"/>
+    <w:semiHidden/>
+    <w:unhideWhenUsed/>
+    <w:rsid w:val="00880FDD"/>
+    <w:rPr>
+      <w:color w:val="071EA9"/>
+      <w:u w:val="single"/>
+    </w:rPr>
   </w:style>
 </w:styles>
 </file>

</xml_diff>